<commit_message>
Edit with David's feedback
</commit_message>
<xml_diff>
--- a/lwu308 Report.docx
+++ b/lwu308 Report.docx
@@ -3079,7 +3079,13 @@
         <w:pStyle w:val="BodyText"/>
       </w:pPr>
       <w:r>
-        <w:t xml:space="preserve">Contact Energy Ltd., the operator of the Wairakei geothermal field, </w:t>
+        <w:t>Contact Energy Ltd.</w:t>
+      </w:r>
+      <w:r>
+        <w:t xml:space="preserve"> (CEL)</w:t>
+      </w:r>
+      <w:r>
+        <w:t xml:space="preserve">, the operator of the Wairakei geothermal field, </w:t>
       </w:r>
       <w:r>
         <w:t>records</w:t>
@@ -3185,6 +3191,12 @@
           <w:highlight w:val="yellow"/>
         </w:rPr>
         <w:t>change caption</w:t>
+      </w:r>
+      <w:r>
+        <w:rPr>
+          <w:highlight w:val="yellow"/>
+        </w:rPr>
+        <w:t xml:space="preserve"> and add explanations</w:t>
       </w:r>
       <w:r>
         <w:rPr>
@@ -3358,7 +3370,16 @@
         </w:numPr>
       </w:pPr>
       <w:r>
-        <w:t>Data from multiple sources is processed into a statistical model that copes with inconsistencies using Bayesian statistics.</w:t>
+        <w:t>Data from multiple sources are</w:t>
+      </w:r>
+      <w:r>
+        <w:t xml:space="preserve"> processed into a statistical model that copes with inconsistencies</w:t>
+      </w:r>
+      <w:r>
+        <w:t xml:space="preserve"> and uncertainty</w:t>
+      </w:r>
+      <w:r>
+        <w:t xml:space="preserve"> using Bayesian statistics.</w:t>
       </w:r>
     </w:p>
     <w:p>
@@ -3400,7 +3421,13 @@
         <w:t>ls. The current geothermal model</w:t>
       </w:r>
       <w:r>
-        <w:t xml:space="preserve"> used by engineers at Contact Energy Ltd. in Wairakei</w:t>
+        <w:t xml:space="preserve"> used by engineers at </w:t>
+      </w:r>
+      <w:r>
+        <w:t>CEL</w:t>
+      </w:r>
+      <w:r>
+        <w:t xml:space="preserve"> in Wairakei</w:t>
       </w:r>
       <w:r>
         <w:t xml:space="preserve">, north of Taupo, is deterministic. It does not take into account factors such as measurement uncertainty and parameter uncertainty when modelling the surface network of wells, pipes, flash plants and power plants. </w:t>
@@ -3448,44 +3475,42 @@
       <w:r>
         <w:t xml:space="preserve">, where the average of </w:t>
       </w:r>
-      <w:proofErr w:type="spellStart"/>
       <w:r>
         <w:rPr>
           <w:i/>
         </w:rPr>
-        <w:t>n</w:t>
-      </w:r>
-      <w:proofErr w:type="spellEnd"/>
-      <w:r>
-        <w:rPr>
-          <w:i/>
-        </w:rPr>
+        <w:t xml:space="preserve">n </w:t>
+      </w:r>
+      <w:r>
+        <w:t>independent samples converges to a Normal distribution.</w:t>
+      </w:r>
+    </w:p>
+    <w:p>
+      <w:pPr>
+        <w:pStyle w:val="BodyText"/>
+      </w:pPr>
+      <w:r>
+        <w:t xml:space="preserve">With Bayesian statistics, no such assumptions are made. </w:t>
+      </w:r>
+      <w:r>
+        <w:t xml:space="preserve">The key components of Bayesian statistics are three functions: a prior distribution, a likelihood function and a posterior distribution. The prior is an expert’s/modeller’s initial belief of what the model’s parameters could be, before seeing any data. The likelihood function is the statistical likelihood of observing the data given any parameter value drawn from the prior, and this is used to update the prior to create the posterior, the probability of </w:t>
+      </w:r>
+      <w:r>
+        <w:lastRenderedPageBreak/>
+        <w:t>the parameter values given both the expert knowledge and the observed data. Computing the posterior is the goal, and it can either be done analytically or through simulation.</w:t>
+      </w:r>
+    </w:p>
+    <w:p>
+      <w:pPr>
+        <w:pStyle w:val="BodyText"/>
+      </w:pPr>
+      <w:r>
+        <w:t>In a Bayesian simulation, samplers</w:t>
+      </w:r>
+      <w:r>
         <w:t xml:space="preserve"> </w:t>
       </w:r>
       <w:r>
-        <w:t>independent samples converges to a Normal distribution.</w:t>
-      </w:r>
-    </w:p>
-    <w:p>
-      <w:pPr>
-        <w:pStyle w:val="BodyText"/>
-      </w:pPr>
-      <w:r>
-        <w:t>With Bayesian statistics, no such assumptions are made. If conjugate distributions such as the Normal-Normal or Gamma-Poisson pairs are chosen for the prior and likelihood, the posterior can be calculated analytically because it is also Normal or Gamma respectively. However, for most other cases there is no closed form of the posterior and it must be estimated computationally. Increases in computing power make sampling possible in a reasonable amount of time.</w:t>
-      </w:r>
-    </w:p>
-    <w:p>
-      <w:pPr>
-        <w:pStyle w:val="BodyText"/>
-      </w:pPr>
-      <w:r>
-        <w:lastRenderedPageBreak/>
-        <w:t>In a Bayesian simulation, samplers</w:t>
-      </w:r>
-      <w:r>
-        <w:t xml:space="preserve"> </w:t>
-      </w:r>
-      <w:r>
         <w:t xml:space="preserve">generate </w:t>
       </w:r>
       <w:r>
@@ -3495,9 +3520,18 @@
         <w:t xml:space="preserve"> from a prior distribution</w:t>
       </w:r>
       <w:r>
-        <w:t>, propagating</w:t>
-      </w:r>
-      <w:r>
+        <w:t xml:space="preserve">, </w:t>
+      </w:r>
+      <w:r>
+        <w:rPr>
+          <w:highlight w:val="yellow"/>
+        </w:rPr>
+        <w:t>propagating</w:t>
+      </w:r>
+      <w:r>
+        <w:rPr>
+          <w:highlight w:val="yellow"/>
+        </w:rPr>
         <w:t xml:space="preserve"> from the leaves of a directed acyclic graph</w:t>
       </w:r>
       <w:r>
@@ -3882,7 +3916,24 @@
         <w:t xml:space="preserve">In some cases, these distributions can be chosen using true prior knowledge. Measurement uncertainty is often known to some degree, with some meters rated as </w:t>
       </w:r>
       <w:r>
-        <w:t>having a standard error of 5 units</w:t>
+        <w:t>having a standard error</w:t>
+      </w:r>
+      <w:r>
+        <w:t xml:space="preserve">, </w:t>
+      </w:r>
+      <m:oMath>
+        <m:r>
+          <w:rPr>
+            <w:rFonts w:ascii="Cambria Math" w:hAnsi="Cambria Math"/>
+          </w:rPr>
+          <m:t>σ</m:t>
+        </m:r>
+      </m:oMath>
+      <w:r>
+        <w:t>,</w:t>
+      </w:r>
+      <w:r>
+        <w:t xml:space="preserve"> of 5 units</w:t>
       </w:r>
       <w:r>
         <w:t xml:space="preserve"> [REF].</w:t>
@@ -3926,7 +3977,13 @@
         <w:t xml:space="preserve"> This is the preferred method</w:t>
       </w:r>
       <w:r>
-        <w:t xml:space="preserve"> because it satisfies the Bayes formula where the prior is set prior to observing the data</w:t>
+        <w:t xml:space="preserve"> because it satisfies the Bayes formula where the prior is </w:t>
+      </w:r>
+      <w:r>
+        <w:t>selected before</w:t>
+      </w:r>
+      <w:r>
+        <w:t xml:space="preserve"> observing the data</w:t>
       </w:r>
       <w:r>
         <w:t>.</w:t>
@@ -3967,6 +4024,7 @@
       </w:pPr>
       <w:bookmarkStart w:id="2" w:name="_Toc524296371"/>
       <w:r>
+        <w:lastRenderedPageBreak/>
         <w:t>Wairakei Network Structure</w:t>
       </w:r>
       <w:bookmarkEnd w:id="2"/>
@@ -4057,7 +4115,6 @@
         <w:pStyle w:val="BodyText"/>
       </w:pPr>
       <w:r>
-        <w:lastRenderedPageBreak/>
         <w:t>At a single point in time, the Wairakei surface network can be represented as a directed, acyclic graph shown in</w:t>
       </w:r>
       <w:r>
@@ -4129,7 +4186,6 @@
       <w:r>
         <w:t xml:space="preserve">rate </w:t>
       </w:r>
-      <w:proofErr w:type="spellStart"/>
       <w:r>
         <w:rPr>
           <w:i/>
@@ -4143,12 +4199,17 @@
         </w:rPr>
         <w:t>i</w:t>
       </w:r>
-      <w:proofErr w:type="spellEnd"/>
       <w:r>
         <w:t>.</w:t>
       </w:r>
       <w:r>
-        <w:t xml:space="preserve"> Their well-head pressure is set by the operator – note that well-head pressure is not the pressure differential between the bore and atmospheric. It is the pressure measured at the gauge, so zero indicates the well is at maximum flow venting into the atmosphere.</w:t>
+        <w:t xml:space="preserve"> Their well-head pressure is set by the operator – note that well-head pressure is not the pressure differential between the </w:t>
+      </w:r>
+      <w:r>
+        <w:t>well</w:t>
+      </w:r>
+      <w:r>
+        <w:t>bore and atmospheric. It is the pressure measured at the gauge, so zero indicates the well is at maximum flow venting into the atmosphere.</w:t>
       </w:r>
     </w:p>
     <w:p>
@@ -4156,10 +4217,34 @@
         <w:pStyle w:val="BodyText"/>
       </w:pPr>
       <w:r>
-        <w:t xml:space="preserve">The mass flow can be predicted using bore simulators such as Tough2, </w:t>
-      </w:r>
-      <w:r>
-        <w:t xml:space="preserve">but these take a long time to run and it is easier for Contact Energy to run a simpler approximation as </w:t>
+        <w:t xml:space="preserve">The mass flow can be predicted using </w:t>
+      </w:r>
+      <w:r>
+        <w:t>well</w:t>
+      </w:r>
+      <w:r>
+        <w:t xml:space="preserve">bore simulators such as </w:t>
+      </w:r>
+      <w:r>
+        <w:t>TOUGH2</w:t>
+      </w:r>
+      <w:r>
+        <w:t xml:space="preserve">, </w:t>
+      </w:r>
+      <w:r>
+        <w:t xml:space="preserve">but these take a long time to run and it is easier for </w:t>
+      </w:r>
+      <w:r>
+        <w:t>CEL</w:t>
+      </w:r>
+      <w:r>
+        <w:t xml:space="preserve"> to </w:t>
+      </w:r>
+      <w:r>
+        <w:t xml:space="preserve">evaluate an statistical approximation </w:t>
+      </w:r>
+      <w:r>
+        <w:t xml:space="preserve">as </w:t>
       </w:r>
       <m:oMath>
         <m:acc>
@@ -4189,7 +4274,13 @@
         </m:r>
       </m:oMath>
       <w:r>
-        <w:t xml:space="preserve">. Contact manually approximates </w:t>
+        <w:t xml:space="preserve">. </w:t>
+      </w:r>
+      <w:r>
+        <w:t>CEL</w:t>
+      </w:r>
+      <w:r>
+        <w:t xml:space="preserve"> approximates </w:t>
       </w:r>
       <w:r>
         <w:rPr>
@@ -4201,7 +4292,13 @@
         <w:t xml:space="preserve"> using well test data, but </w:t>
       </w:r>
       <w:r>
-        <w:t>they only use three points to fit two degrees of freedom when often they have much more data available.</w:t>
+        <w:t>they only use three points</w:t>
+      </w:r>
+      <w:r>
+        <w:t xml:space="preserve"> from a given day </w:t>
+      </w:r>
+      <w:r>
+        <w:t>to fit two degrees of freedom when often they have much more data available.</w:t>
       </w:r>
     </w:p>
     <w:p>
@@ -4209,7 +4306,19 @@
         <w:pStyle w:val="BodyText"/>
       </w:pPr>
       <w:r>
-        <w:t>We use their data set to calibrate a regression model with better support by using all the data. Our regression model also can estimate uncertainty in its parameters.</w:t>
+        <w:t>We use their data set to calibrate a regression model with better support by using all the data</w:t>
+      </w:r>
+      <w:r>
+        <w:t>, where CEL fits multiple models using a small subset of the data for each. By incorporating more data, o</w:t>
+      </w:r>
+      <w:r>
+        <w:t>ur regression model can</w:t>
+      </w:r>
+      <w:r>
+        <w:t xml:space="preserve"> also</w:t>
+      </w:r>
+      <w:r>
+        <w:t xml:space="preserve"> estimate uncertainty in its parameters.</w:t>
       </w:r>
     </w:p>
     <w:p>
@@ -4228,22 +4337,20 @@
       <w:pPr>
         <w:pStyle w:val="BodyText"/>
       </w:pPr>
-      <w:proofErr w:type="spellStart"/>
-      <w:r>
-        <w:t>E</w:t>
-      </w:r>
-      <w:r>
-        <w:t>lash</w:t>
-      </w:r>
-      <w:proofErr w:type="spellEnd"/>
-      <w:r>
-        <w:t xml:space="preserve"> plant</w:t>
+      <w:r>
+        <w:t>F</w:t>
+      </w:r>
+      <w:r>
+        <w:t>lash plant</w:t>
       </w:r>
       <w:r>
         <w:t>s</w:t>
       </w:r>
       <w:r>
-        <w:t xml:space="preserve"> takes </w:t>
+        <w:t xml:space="preserve"> take</w:t>
+      </w:r>
+      <w:r>
+        <w:t xml:space="preserve"> </w:t>
       </w:r>
       <w:r>
         <w:t xml:space="preserve">flow </w:t>
@@ -4977,10 +5084,8 @@
         <w:pStyle w:val="BodyText"/>
       </w:pPr>
       <w:r>
-        <w:lastRenderedPageBreak/>
         <w:t xml:space="preserve">where </w:t>
       </w:r>
-      <w:proofErr w:type="spellStart"/>
       <w:r>
         <w:rPr>
           <w:i/>
@@ -4994,7 +5099,6 @@
         </w:rPr>
         <w:t>f@P</w:t>
       </w:r>
-      <w:proofErr w:type="spellEnd"/>
       <w:r>
         <w:t xml:space="preserve"> is the specific enthalpy of saturated water at pressure </w:t>
       </w:r>
@@ -5007,7 +5111,6 @@
       <w:r>
         <w:t xml:space="preserve"> and </w:t>
       </w:r>
-      <w:proofErr w:type="spellStart"/>
       <w:r>
         <w:rPr>
           <w:i/>
@@ -5021,7 +5124,6 @@
         </w:rPr>
         <w:t>fg@P</w:t>
       </w:r>
-      <w:proofErr w:type="spellEnd"/>
       <w:r>
         <w:t xml:space="preserve"> is the latent heat of evaporation. The remaining mass flow is the liquid fraction.</w:t>
       </w:r>
@@ -5040,15 +5142,7 @@
         <w:t>outflowing</w:t>
       </w:r>
       <w:r>
-        <w:t xml:space="preserve"> steam and water are not constrained to go to the same generator. Many wells send steam to </w:t>
-      </w:r>
-      <w:proofErr w:type="spellStart"/>
-      <w:r>
-        <w:t>Poihipi</w:t>
-      </w:r>
-      <w:proofErr w:type="spellEnd"/>
-      <w:r>
-        <w:t xml:space="preserve"> and water to the binary plant.</w:t>
+        <w:t xml:space="preserve"> steam and water are not constrained to go to the same generator. Many wells send steam to Poihipi and water to the binary plant.</w:t>
       </w:r>
     </w:p>
     <w:p>
@@ -5180,7 +5274,6 @@
       <w:r>
         <w:t xml:space="preserve"> Currently, the power output </w:t>
       </w:r>
-      <w:proofErr w:type="spellStart"/>
       <w:r>
         <w:rPr>
           <w:i/>
@@ -5194,7 +5287,6 @@
         </w:rPr>
         <w:t>k</w:t>
       </w:r>
-      <w:proofErr w:type="spellEnd"/>
       <w:r>
         <w:t xml:space="preserve"> </w:t>
       </w:r>
@@ -5213,7 +5305,6 @@
       <w:r>
         <w:t xml:space="preserve">with efficiency </w:t>
       </w:r>
-      <w:proofErr w:type="spellStart"/>
       <w:r>
         <w:rPr>
           <w:i/>
@@ -5227,7 +5318,6 @@
         </w:rPr>
         <w:t>k</w:t>
       </w:r>
-      <w:proofErr w:type="spellEnd"/>
       <w:r>
         <w:t xml:space="preserve"> </w:t>
       </w:r>
@@ -5826,6 +5916,7 @@
       </w:pPr>
       <w:bookmarkStart w:id="10" w:name="_Toc524296377"/>
       <w:r>
+        <w:lastRenderedPageBreak/>
         <w:t>Well</w:t>
       </w:r>
       <w:r>
@@ -5844,7 +5935,19 @@
         <w:t xml:space="preserve">Well tests are recorded in an Excel spreadsheet. </w:t>
       </w:r>
       <w:r>
-        <w:t>Bore tests, a specific type of test, are performed at multiple operating pressures. This allows Contact Energy to fit a production curve to the well, as discussed in the Literature Review. The spreadsheet also contains results from Tracer Flow Tests (TFTs), which are easier and cheaper to run because the well can remain connected to the network.</w:t>
+        <w:t>Well</w:t>
+      </w:r>
+      <w:r>
+        <w:t>b</w:t>
+      </w:r>
+      <w:r>
+        <w:t>ore tests</w:t>
+      </w:r>
+      <w:r>
+        <w:t xml:space="preserve"> </w:t>
+      </w:r>
+      <w:r>
+        <w:t>are performed at multiple operating pressures. This allows Contact Energy to fit a production curve to the well, as discussed in the Literature Review. The spreadsheet also contains results from Tracer Flow Tests (TFTs), which are easier and cheaper to run because the well can remain connected to the network.</w:t>
       </w:r>
     </w:p>
     <w:p>
@@ -5859,7 +5962,13 @@
         <w:t>Tests are only performed on the liquid wells</w:t>
       </w:r>
       <w:r>
-        <w:t xml:space="preserve"> and data is recorded manually.</w:t>
+        <w:t xml:space="preserve"> and </w:t>
+      </w:r>
+      <w:r>
+        <w:t>well-head pressure, mass flow and enthalpy are</w:t>
+      </w:r>
+      <w:r>
+        <w:t xml:space="preserve"> recorded manually.</w:t>
       </w:r>
       <w:r>
         <w:t xml:space="preserve"> The l</w:t>
@@ -5880,7 +5989,22 @@
         <w:t xml:space="preserve">readily available data and </w:t>
       </w:r>
       <w:r>
-        <w:t>relationship with the flash plants that separate their output.</w:t>
+        <w:t xml:space="preserve">relationship with the flash plants that separate their </w:t>
+      </w:r>
+      <w:r>
+        <w:t>wet steam</w:t>
+      </w:r>
+      <w:r>
+        <w:t>.</w:t>
+      </w:r>
+      <w:r>
+        <w:t xml:space="preserve"> </w:t>
+      </w:r>
+      <w:r>
+        <w:rPr>
+          <w:highlight w:val="yellow"/>
+        </w:rPr>
+        <w:t>Change (see David’s comment)</w:t>
       </w:r>
     </w:p>
     <w:p>
@@ -5889,7 +6013,6 @@
       </w:pPr>
       <w:bookmarkStart w:id="11" w:name="_Toc524296378"/>
       <w:r>
-        <w:lastRenderedPageBreak/>
         <w:t>Live Flow Meters</w:t>
       </w:r>
       <w:bookmarkEnd w:id="11"/>
@@ -6109,6 +6232,7 @@
         <w:pStyle w:val="Heading1"/>
       </w:pPr>
       <w:r>
+        <w:lastRenderedPageBreak/>
         <w:t xml:space="preserve"> </w:t>
       </w:r>
       <w:bookmarkStart w:id="15" w:name="_Toc524296381"/>
@@ -6215,7 +6339,10 @@
         <w:t xml:space="preserve"> with Contact’s PI systems was not possible for this study because of the commercial sensitivity of live asset data. Exported Excel worksheets therefore provide the main source of data input for our implementation.</w:t>
       </w:r>
       <w:r>
-        <w:t xml:space="preserve"> The section details how we extract the raw data from provided Excel samples, how we process it and what processed data our </w:t>
+        <w:t xml:space="preserve"> This</w:t>
+      </w:r>
+      <w:r>
+        <w:t xml:space="preserve"> section details how we extract the raw data from provided Excel samples, how we process it and what processed data our </w:t>
       </w:r>
       <w:r>
         <w:t xml:space="preserve">statistical analysis </w:t>
@@ -6230,7 +6357,6 @@
       </w:pPr>
       <w:bookmarkStart w:id="16" w:name="_Toc524296382"/>
       <w:r>
-        <w:lastRenderedPageBreak/>
         <w:t>Data Extraction</w:t>
       </w:r>
       <w:bookmarkEnd w:id="16"/>
@@ -6240,7 +6366,25 @@
         <w:pStyle w:val="BodyText"/>
       </w:pPr>
       <w:r>
-        <w:t>Accessing the data using the Microsoft Excel desktop application is slow, on the order of ten minutes for the sample data supplied, but hours for the actual operational spreadsheet. Instead, we use a Python script that accepts our unmodified data spreadsheets and immediately converts the data into Pandas DataFrame objects. Without the overhead of Excel and the myriad of formulae within the spreadsheet, loading the data into memory from storage takes seconds.</w:t>
+        <w:t xml:space="preserve">Accessing the data using the Microsoft Excel desktop application is slow, on the order of ten minutes for the sample data supplied, but </w:t>
+      </w:r>
+      <w:r>
+        <w:t>much longer</w:t>
+      </w:r>
+      <w:r>
+        <w:t xml:space="preserve"> for the actual operational spreadsheet. </w:t>
+      </w:r>
+      <w:r>
+        <w:t>Therefore</w:t>
+      </w:r>
+      <w:r>
+        <w:t xml:space="preserve">, we use a Python script that accepts our unmodified data spreadsheets and immediately converts the data into </w:t>
+      </w:r>
+      <w:r>
+        <w:t>efficient data frame</w:t>
+      </w:r>
+      <w:r>
+        <w:t xml:space="preserve"> objects. Without the overhead of Excel and the myriad of formulae within the spreadsheet, loading the data into memory from storage takes seconds.</w:t>
       </w:r>
     </w:p>
     <w:p>
@@ -6314,7 +6458,25 @@
         <w:t xml:space="preserve">To make the program usable to non-programmers, </w:t>
       </w:r>
       <w:r>
-        <w:t>R reads in configuration options from a separate Excel spreadsheet. Here, the user configures the well mappings and the pressures they intend to run the wells at. The entire network structure can also be changed to test scenarios with different facilities.</w:t>
+        <w:t xml:space="preserve">R reads in configuration options from a separate Excel spreadsheet. Here, the user configures the well mappings and the pressures </w:t>
+      </w:r>
+      <w:r>
+        <w:t xml:space="preserve">at which </w:t>
+      </w:r>
+      <w:r>
+        <w:t xml:space="preserve">they intend to </w:t>
+      </w:r>
+      <w:r>
+        <w:t>operate</w:t>
+      </w:r>
+      <w:r>
+        <w:t xml:space="preserve"> the wells. The entire network structure can also be changed to </w:t>
+      </w:r>
+      <w:r>
+        <w:rPr>
+          <w:highlight w:val="yellow"/>
+        </w:rPr>
+        <w:t>test scenarios with different facilities.</w:t>
       </w:r>
     </w:p>
     <w:p>
@@ -6322,7 +6484,25 @@
         <w:pStyle w:val="BodyText"/>
       </w:pPr>
       <w:r>
-        <w:t>An R script reads in the processed data and the configuration file. It uses these to construct instructions for JAGS specifying the stochastic graph’s structure and parameters. R also acts as the interface to JAGS, performing post-processing and visualisation of the outputs.</w:t>
+        <w:t xml:space="preserve">An R script reads in the processed data and the configuration file. It uses these to construct instructions for </w:t>
+      </w:r>
+      <w:r>
+        <w:t>our simulation,</w:t>
+      </w:r>
+      <w:r>
+        <w:t xml:space="preserve"> specifying the stochastic </w:t>
+      </w:r>
+      <w:r>
+        <w:t>network’s</w:t>
+      </w:r>
+      <w:r>
+        <w:t xml:space="preserve"> structure and parameters. R also acts as </w:t>
+      </w:r>
+      <w:r>
+        <w:t>our simulation interface</w:t>
+      </w:r>
+      <w:r>
+        <w:t>, performing post-processing and visualisation of the outputs.</w:t>
       </w:r>
     </w:p>
     <w:p>
@@ -6349,7 +6529,11 @@
         <w:t xml:space="preserve">(MCMC) </w:t>
       </w:r>
       <w:r>
-        <w:t>methods being the most flexible and analytic evaluation being the most efficient but sometimes impossible.</w:t>
+        <w:t xml:space="preserve">methods being the most flexible and analytic </w:t>
+      </w:r>
+      <w:r>
+        <w:lastRenderedPageBreak/>
+        <w:t>evaluation being the most efficient but sometimes impossible.</w:t>
       </w:r>
       <w:r>
         <w:t xml:space="preserve"> We use a specific implementation </w:t>
@@ -6416,7 +6600,6 @@
           <w:noProof/>
           <w:lang w:eastAsia="zh-CN"/>
         </w:rPr>
-        <w:lastRenderedPageBreak/>
         <w:drawing>
           <wp:inline distT="0" distB="0" distL="0" distR="0" wp14:anchorId="0307B0D5" wp14:editId="17EB667B">
             <wp:extent cx="3191256" cy="1393223"/>
@@ -6528,15 +6711,7 @@
         <w:t xml:space="preserve"> at the root nodes (here, the well-head pressures</w:t>
       </w:r>
       <w:r>
-        <w:t xml:space="preserve"> “</w:t>
-      </w:r>
-      <w:proofErr w:type="spellStart"/>
-      <w:r>
-        <w:t>whp</w:t>
-      </w:r>
-      <w:proofErr w:type="spellEnd"/>
-      <w:r>
-        <w:t>”</w:t>
+        <w:t xml:space="preserve"> “whp”</w:t>
       </w:r>
       <w:r>
         <w:t xml:space="preserve"> and </w:t>
@@ -6708,6 +6883,7 @@
         <w:pStyle w:val="BodyText"/>
       </w:pPr>
       <w:r>
+        <w:lastRenderedPageBreak/>
         <w:t>The conjugate sampler</w:t>
       </w:r>
       <w:r>
@@ -6980,7 +7156,6 @@
       <w:r>
         <w:t xml:space="preserve"> and </w:t>
       </w:r>
-      <w:proofErr w:type="spellStart"/>
       <m:oMath>
         <m:r>
           <m:rPr>
@@ -6989,17 +7164,7 @@
           <w:rPr>
             <w:rFonts w:ascii="Cambria Math" w:hAnsi="Cambria Math"/>
           </w:rPr>
-          <m:t>Inv</m:t>
-        </m:r>
-        <w:proofErr w:type="spellEnd"/>
-        <m:r>
-          <m:rPr>
-            <m:nor/>
-          </m:rPr>
-          <w:rPr>
-            <w:rFonts w:ascii="Cambria Math" w:hAnsi="Cambria Math"/>
-          </w:rPr>
-          <m:t>-</m:t>
+          <m:t>Inv-</m:t>
         </m:r>
         <m:r>
           <m:rPr>
@@ -7018,11 +7183,7 @@
         </m:r>
       </m:oMath>
       <w:r>
-        <w:t xml:space="preserve"> </w:t>
-      </w:r>
-      <w:r>
-        <w:lastRenderedPageBreak/>
-        <w:t>respectively</w:t>
+        <w:t xml:space="preserve"> respectively</w:t>
       </w:r>
       <w:r>
         <w:t>, we can calculate the analytic posterior for the individual parameter assuming the other is fixed</w:t>
@@ -8184,7 +8345,7 @@
               <w:rPr>
                 <w:rFonts w:ascii="Cambria Math" w:hAnsi="Cambria Math"/>
               </w:rPr>
-              <m:t>&lt;</m:t>
+              <m:t>&gt;</m:t>
             </m:r>
             <m:sSub>
               <m:sSubPr>
@@ -8274,7 +8435,11 @@
         <w:t>Slice sampling is a special form of random walker (Metropolis-Hastings)</w:t>
       </w:r>
       <w:r>
-        <w:t xml:space="preserve"> that is relatively simple to implement. By solving the inverse problem for the set </w:t>
+        <w:t xml:space="preserve"> that is relatively simple to implement. By </w:t>
+      </w:r>
+      <w:r>
+        <w:lastRenderedPageBreak/>
+        <w:t xml:space="preserve">solving the inverse problem for the set </w:t>
       </w:r>
       <m:oMath>
         <m:d>
@@ -8489,11 +8654,7 @@
         <w:t>llows us to construct a Markov c</w:t>
       </w:r>
       <w:r>
-        <w:t xml:space="preserve">hain whose </w:t>
-      </w:r>
-      <w:r>
-        <w:lastRenderedPageBreak/>
-        <w:t xml:space="preserve">distribution </w:t>
+        <w:t xml:space="preserve">hain whose distribution </w:t>
       </w:r>
       <w:r>
         <w:t xml:space="preserve">converges on the full joint distribution </w:t>
@@ -8563,14 +8724,12 @@
       <w:r>
         <w:t xml:space="preserve"> where </w:t>
       </w:r>
-      <w:proofErr w:type="spellStart"/>
       <w:r>
         <w:rPr>
           <w:i/>
         </w:rPr>
         <w:t>i</w:t>
       </w:r>
-      <w:proofErr w:type="spellEnd"/>
       <w:r>
         <w:t xml:space="preserve"> is the iteration for </w:t>
       </w:r>
@@ -9448,6 +9607,7 @@
       </w:pPr>
       <w:bookmarkStart w:id="24" w:name="_Toc524296390"/>
       <w:r>
+        <w:lastRenderedPageBreak/>
         <w:t xml:space="preserve">Model </w:t>
       </w:r>
       <w:r>
@@ -9638,11 +9798,7 @@
         <w:t>mix poorly</w:t>
       </w:r>
       <w:r>
-        <w:t xml:space="preserve"> because the step of one parameter is highly dependent on </w:t>
-      </w:r>
-      <w:r>
-        <w:lastRenderedPageBreak/>
-        <w:t>the value of another parameter rather than being mostly random.</w:t>
+        <w:t xml:space="preserve"> because the step of one parameter is highly dependent on the value of another parameter rather than being mostly random.</w:t>
       </w:r>
       <w:r>
         <w:t xml:space="preserve"> Centering the covariates makes the expectation of covariance zero.</w:t>
@@ -10242,6 +10398,15 @@
       <w:r>
         <w:t>.</w:t>
       </w:r>
+      <w:r>
+        <w:t xml:space="preserve"> </w:t>
+      </w:r>
+      <w:r>
+        <w:rPr>
+          <w:highlight w:val="yellow"/>
+        </w:rPr>
+        <w:t>Test whether we are extrapolating</w:t>
+      </w:r>
     </w:p>
     <w:p>
       <w:pPr>
@@ -10452,6 +10617,7 @@
               <w:pStyle w:val="tablecopy"/>
             </w:pPr>
             <w:r>
+              <w:lastRenderedPageBreak/>
               <w:t>Penalised deviance</w:t>
             </w:r>
           </w:p>
@@ -10756,7 +10922,6 @@
         <w:pStyle w:val="BodyText"/>
       </w:pPr>
       <w:r>
-        <w:lastRenderedPageBreak/>
         <w:t>and the corresponding Normal likelihood function per data point (the full likelihood is the product of its components):</w:t>
       </w:r>
     </w:p>
@@ -11227,7 +11392,10 @@
         <w:pStyle w:val="BodyText"/>
       </w:pPr>
       <w:r>
-        <w:t xml:space="preserve">where </w:t>
+        <w:t>where</w:t>
+      </w:r>
+      <w:r>
+        <w:t xml:space="preserve"> </w:t>
       </w:r>
       <m:oMath>
         <m:acc>
@@ -11237,38 +11405,27 @@
               <w:rPr>
                 <w:rFonts w:ascii="Cambria Math" w:hAnsi="Cambria Math"/>
                 <w:i/>
-                <w14:ligatures w14:val="none"/>
               </w:rPr>
             </m:ctrlPr>
           </m:accPr>
           <m:e>
-            <m:acc>
-              <m:accPr>
-                <m:chr m:val="̇"/>
-                <m:ctrlPr>
-                  <w:rPr>
-                    <w:rFonts w:ascii="Cambria Math" w:hAnsi="Cambria Math"/>
-                    <w:i/>
-                  </w:rPr>
-                </m:ctrlPr>
-              </m:accPr>
-              <m:e>
-                <m:r>
-                  <w:rPr>
-                    <w:rFonts w:ascii="Cambria Math" w:hAnsi="Cambria Math"/>
-                  </w:rPr>
-                  <m:t>m</m:t>
-                </m:r>
-              </m:e>
-            </m:acc>
+            <m:r>
+              <w:rPr>
+                <w:rFonts w:ascii="Cambria Math" w:hAnsi="Cambria Math"/>
+              </w:rPr>
+              <m:t>m</m:t>
+            </m:r>
           </m:e>
         </m:acc>
       </m:oMath>
       <w:r>
+        <w:t xml:space="preserve"> </w:t>
+      </w:r>
+      <w:r>
         <w:rPr>
           <w14:ligatures w14:val="none"/>
         </w:rPr>
-        <w:t xml:space="preserve"> is the mass flow, </w:t>
+        <w:t xml:space="preserve">is the mass flow, </w:t>
       </w:r>
       <m:oMath>
         <m:sSub>
@@ -11448,15 +11605,7 @@
         </m:sSup>
       </m:oMath>
       <w:r>
-        <w:t xml:space="preserve"> is a product of measurement errors and flow </w:t>
-      </w:r>
-      <w:proofErr w:type="gramStart"/>
-      <w:r>
-        <w:t>variance.</w:t>
-      </w:r>
-      <w:proofErr w:type="gramEnd"/>
-      <w:r>
-        <w:t xml:space="preserve"> We derive a prior for the measurement error from Contact Energy, and sample from flow variance when we make predictions.</w:t>
+        <w:t xml:space="preserve"> is a product of measurement errors and flow variance. We derive a prior for the measurement error from Contact Energy, and sample from flow variance when we make predictions.</w:t>
       </w:r>
     </w:p>
     <w:p>
@@ -12159,6 +12308,7 @@
         <w:pStyle w:val="BodyText"/>
       </w:pPr>
       <w:r>
+        <w:lastRenderedPageBreak/>
         <w:t xml:space="preserve">This is not the same as saying the parameters between the wells are identical. Instead, it fits a distribution of well production curves </w:t>
       </w:r>
       <w:r>
@@ -12367,7 +12517,6 @@
         <w:pStyle w:val="BodyText"/>
       </w:pPr>
       <w:r>
-        <w:lastRenderedPageBreak/>
         <w:t xml:space="preserve">where </w:t>
       </w:r>
       <m:oMath>
@@ -12749,6 +12898,15 @@
         <w:t xml:space="preserve">. </w:t>
       </w:r>
       <w:r>
+        <w:rPr>
+          <w:highlight w:val="yellow"/>
+        </w:rPr>
+        <w:t>Number formulae</w:t>
+      </w:r>
+      <w:r>
+        <w:t xml:space="preserve"> </w:t>
+      </w:r>
+      <w:r>
         <w:t>During preprocessing, we add</w:t>
       </w:r>
       <w:r>
@@ -12802,15 +12960,7 @@
         <w:pStyle w:val="BodyText"/>
       </w:pPr>
       <w:r>
-        <w:t xml:space="preserve">Generating the </w:t>
-      </w:r>
-      <w:proofErr w:type="gramStart"/>
-      <w:r>
-        <w:t>sets</w:t>
-      </w:r>
-      <w:proofErr w:type="gramEnd"/>
-      <w:r>
-        <w:t xml:space="preserve"> </w:t>
+        <w:t xml:space="preserve">Generating the sets </w:t>
       </w:r>
       <w:r>
         <w:rPr>
@@ -12858,19 +13008,11 @@
       <w:r>
         <w:t xml:space="preserve"> plant will only ever use the </w:t>
       </w:r>
-      <w:proofErr w:type="spellStart"/>
       <w:r>
         <w:rPr>
           <w:i/>
         </w:rPr>
-        <w:t>BIN_w</w:t>
-      </w:r>
-      <w:proofErr w:type="spellEnd"/>
-      <w:r>
-        <w:rPr>
-          <w:i/>
-        </w:rPr>
-        <w:t xml:space="preserve"> </w:t>
+        <w:t xml:space="preserve">BIN_w </w:t>
       </w:r>
       <w:r>
         <w:t>dummy</w:t>
@@ -12911,7 +13053,19 @@
         <w:fldChar w:fldCharType="end"/>
       </w:r>
       <w:r>
-        <w:t>. These efficiencies are given to us in units of Tonnes/day/MW.</w:t>
+        <w:t xml:space="preserve">. These efficiencies are given to us in units of </w:t>
+      </w:r>
+      <w:r>
+        <w:t>T</w:t>
+      </w:r>
+      <w:r>
+        <w:t>/</w:t>
+      </w:r>
+      <w:r>
+        <w:t>h</w:t>
+      </w:r>
+      <w:r>
+        <w:t>/MW.</w:t>
       </w:r>
       <w:r>
         <w:t xml:space="preserve"> </w:t>
@@ -13568,30 +13722,17 @@
       <w:pPr>
         <w:pStyle w:val="BodyText"/>
       </w:pPr>
-      <w:proofErr w:type="spellStart"/>
       <w:r>
         <w:t>Gewe</w:t>
       </w:r>
       <w:r>
-        <w:t>ke’s</w:t>
-      </w:r>
-      <w:proofErr w:type="spellEnd"/>
-      <w:r>
-        <w:t xml:space="preserve"> convergence diagnostic for MCMC samples tests for equality of the means in the first 10% and last 50% of the trace (the samples in iteration order). The means will be equal </w:t>
+        <w:t xml:space="preserve">ke’s convergence diagnostic for MCMC samples tests for equality of the means in the first 10% and last 50% of the trace (the samples in iteration order). The means will be equal </w:t>
       </w:r>
       <w:r>
         <w:t>i</w:t>
       </w:r>
       <w:r>
-        <w:t xml:space="preserve">f the sample is drawn from a stationary distribution, indicating the burn-in period has been successfully excluded. </w:t>
-      </w:r>
-      <w:proofErr w:type="spellStart"/>
-      <w:r>
-        <w:t>Geweke’s</w:t>
-      </w:r>
-      <w:proofErr w:type="spellEnd"/>
-      <w:r>
-        <w:t xml:space="preserve"> statistic has a T-distribution </w:t>
+        <w:t xml:space="preserve">f the sample is drawn from a stationary distribution, indicating the burn-in period has been successfully excluded. Geweke’s statistic has a T-distribution </w:t>
       </w:r>
       <w:r>
         <w:t>using the following</w:t>
@@ -14015,15 +14156,7 @@
         <w:pStyle w:val="BodyText"/>
       </w:pPr>
       <w:r>
-        <w:t xml:space="preserve">Most of the parameters pass </w:t>
-      </w:r>
-      <w:proofErr w:type="spellStart"/>
-      <w:r>
-        <w:t>Geweke’s</w:t>
-      </w:r>
-      <w:proofErr w:type="spellEnd"/>
-      <w:r>
-        <w:t xml:space="preserve"> test with a z-score (normal approximation of the T-statistic) less than 1.96 for a 95% confidence interval. However, the changes in the power output traces were significant, so a short burn-in of 200 iterations was introduced.</w:t>
+        <w:t>Most of the parameters pass Geweke’s test with a z-score (normal approximation of the T-statistic) less than 1.96 for a 95% confidence interval. However, the changes in the power output traces were significant, so a short burn-in of 200 iterations was introduced.</w:t>
       </w:r>
     </w:p>
     <w:p>
@@ -14045,26 +14178,16 @@
         <w:t xml:space="preserve"> This requires at least two parallel chains</w:t>
       </w:r>
       <w:r>
-        <w:t xml:space="preserve"> using independent random variates (JAGS uses the Wichmann-Hill, </w:t>
-      </w:r>
-      <w:proofErr w:type="spellStart"/>
-      <w:r>
-        <w:t>Marsaglia-Multicarry</w:t>
-      </w:r>
-      <w:proofErr w:type="spellEnd"/>
-      <w:r>
-        <w:t xml:space="preserve">, Super-Duper and </w:t>
-      </w:r>
-      <w:proofErr w:type="spellStart"/>
-      <w:r>
-        <w:t>Mersenne</w:t>
-      </w:r>
-      <w:proofErr w:type="spellEnd"/>
-      <w:r>
-        <w:t>-Twister pseudorandom generators for the first four chains to ensure they are independent)</w:t>
-      </w:r>
-      <w:r>
-        <w:t>, and tests whether the chains have converged to identical distributions. If the chains have not converged, the scale reduction factors will have upper confidence limits greater than one and the samples obtained are likely to be over-dispersed.</w:t>
+        <w:t xml:space="preserve"> using independent random variates (JAGS uses the Wichmann-Hill, Marsaglia-Multicarry, Super-Duper and Mersenne-Twister pseudorandom generators for the first four chains to ensure they are independent)</w:t>
+      </w:r>
+      <w:r>
+        <w:t xml:space="preserve">, and tests whether the chains have converged to identical distributions. If the chains have not converged, the scale reduction factors will have upper confidence limits greater than one and the samples obtained are likely to be </w:t>
+      </w:r>
+      <w:r>
+        <w:t>variance-inflated and their confidence intervals may be too large</w:t>
+      </w:r>
+      <w:r>
+        <w:t>.</w:t>
       </w:r>
       <w:r>
         <w:rPr>
@@ -14087,15 +14210,7 @@
         <w:pStyle w:val="BodyText"/>
       </w:pPr>
       <w:r>
-        <w:t xml:space="preserve">Executing Gelman’s test on all monitored parameters runs into issues with an internal </w:t>
-      </w:r>
-      <w:proofErr w:type="spellStart"/>
-      <w:r>
-        <w:t>Cholesky</w:t>
-      </w:r>
-      <w:proofErr w:type="spellEnd"/>
-      <w:r>
-        <w:t xml:space="preserve"> matrix factorisation of an ill-conditioned matrix. Testing a smaller selection yields:</w:t>
+        <w:t>Executing Gelman’s test on all monitored parameters runs into issues with an internal Cholesky matrix factorisation of an ill-conditioned matrix. Testing a smaller selection yields:</w:t>
       </w:r>
     </w:p>
     <w:p>
@@ -14500,7 +14615,13 @@
         <w:t>significantly greater than one. We should be careful when interpreting any confidence intervals to do with those variables because their variance may be inflated. Running the simulation for longer will shrink the CI</w:t>
       </w:r>
       <w:r>
-        <w:t>, but for how long is a balance between computational resources and the need for precision – large PSRFs are acceptable if they are on parameters that do not affect the parameter of interest</w:t>
+        <w:t xml:space="preserve">, but for how long is a balance between computational resources and the need for precision – large PSRFs are acceptable if they are </w:t>
+      </w:r>
+      <w:r>
+        <w:t xml:space="preserve">in components of the network that do not affect parameters </w:t>
+      </w:r>
+      <w:r>
+        <w:t>of interest</w:t>
       </w:r>
       <w:r>
         <w:t>.</w:t>
@@ -14534,32 +14655,27 @@
         <w:t xml:space="preserve"> analysed the traces using R.</w:t>
       </w:r>
       <w:r>
-        <w:t xml:space="preserve"> Because there are so many facilities and parameters to monitor, the plots in this section may only include a subset of facilities that represent the different outcomes present i</w:t>
-      </w:r>
-      <w:bookmarkStart w:id="28" w:name="_GoBack"/>
+        <w:t xml:space="preserve"> Because there are so many facilities and parameters to monitor, the plots in this section may only include a subset of facilities that represent the different outcomes present in the simulation.</w:t>
+      </w:r>
+    </w:p>
+    <w:p>
+      <w:pPr>
+        <w:pStyle w:val="Heading2"/>
+      </w:pPr>
+      <w:bookmarkStart w:id="28" w:name="_Toc524296394"/>
+      <w:r>
+        <w:t>Individual W</w:t>
+      </w:r>
+      <w:r>
+        <w:t xml:space="preserve">ell </w:t>
+      </w:r>
+      <w:r>
+        <w:t>D</w:t>
+      </w:r>
+      <w:r>
+        <w:t>eclines</w:t>
+      </w:r>
       <w:bookmarkEnd w:id="28"/>
-      <w:r>
-        <w:t>n the simulation.</w:t>
-      </w:r>
-    </w:p>
-    <w:p>
-      <w:pPr>
-        <w:pStyle w:val="Heading2"/>
-      </w:pPr>
-      <w:bookmarkStart w:id="29" w:name="_Toc524296394"/>
-      <w:r>
-        <w:t>Individual W</w:t>
-      </w:r>
-      <w:r>
-        <w:t xml:space="preserve">ell </w:t>
-      </w:r>
-      <w:r>
-        <w:t>D</w:t>
-      </w:r>
-      <w:r>
-        <w:t>eclines</w:t>
-      </w:r>
-      <w:bookmarkEnd w:id="29"/>
     </w:p>
     <w:p>
       <w:pPr>
@@ -15175,13 +15291,28 @@
         <w:t>The liquid wells</w:t>
       </w:r>
       <w:r>
-        <w:t xml:space="preserve"> have declines between zero and -0.2 T</w:t>
-      </w:r>
-      <w:r>
+        <w:t xml:space="preserve"> have declines between </w:t>
+      </w:r>
+      <w:r>
+        <w:rPr>
+          <w:highlight w:val="yellow"/>
+        </w:rPr>
+        <w:t>zero and -0.2 T</w:t>
+      </w:r>
+      <w:r>
+        <w:rPr>
+          <w:highlight w:val="yellow"/>
+        </w:rPr>
         <w:t>/h</w:t>
       </w:r>
       <w:r>
-        <w:t>/d for a fixed well-head pressure</w:t>
+        <w:rPr>
+          <w:highlight w:val="yellow"/>
+        </w:rPr>
+        <w:t>/d</w:t>
+      </w:r>
+      <w:r>
+        <w:t xml:space="preserve"> for a fixed well-head pressure</w:t>
       </w:r>
       <w:r>
         <w:t>, but some declines are not statistically significant, such as WK242</w:t>
@@ -15222,7 +15353,7 @@
       <w:pPr>
         <w:pStyle w:val="Heading2"/>
       </w:pPr>
-      <w:bookmarkStart w:id="30" w:name="_Toc524296395"/>
+      <w:bookmarkStart w:id="29" w:name="_Toc524296395"/>
       <w:r>
         <w:t>Flow</w:t>
       </w:r>
@@ -15232,7 +15363,7 @@
       <w:r>
         <w:t>ariances</w:t>
       </w:r>
-      <w:bookmarkEnd w:id="30"/>
+      <w:bookmarkEnd w:id="29"/>
     </w:p>
     <w:p>
       <w:pPr>
@@ -15242,7 +15373,19 @@
         <w:t>We may be interested in the flow variance or standard deviation – how much it fluctuates with estimated measurement error removed.</w:t>
       </w:r>
       <w:r>
-        <w:t xml:space="preserve"> JAGS models parameterise precision, but standard deviation </w:t>
+        <w:t xml:space="preserve"> </w:t>
+      </w:r>
+      <w:r>
+        <w:rPr>
+          <w:highlight w:val="yellow"/>
+        </w:rPr>
+        <w:t>What does this mean</w:t>
+      </w:r>
+      <w:r>
+        <w:t xml:space="preserve"> </w:t>
+      </w:r>
+      <w:r>
+        <w:t xml:space="preserve">JAGS models parameterise precision, but standard deviation </w:t>
       </w:r>
       <m:oMath>
         <m:r>
@@ -15872,11 +16015,11 @@
       <w:pPr>
         <w:pStyle w:val="Heading2"/>
       </w:pPr>
-      <w:bookmarkStart w:id="31" w:name="_Toc524296396"/>
+      <w:bookmarkStart w:id="30" w:name="_Toc524296396"/>
       <w:r>
         <w:t>Down-flow Results</w:t>
       </w:r>
-      <w:bookmarkEnd w:id="31"/>
+      <w:bookmarkEnd w:id="30"/>
     </w:p>
     <w:p>
       <w:pPr>
@@ -16065,11 +16208,11 @@
       <w:pPr>
         <w:pStyle w:val="Heading1"/>
       </w:pPr>
-      <w:bookmarkStart w:id="32" w:name="_Toc524296397"/>
+      <w:bookmarkStart w:id="31" w:name="_Toc524296397"/>
       <w:r>
         <w:t>Conclusions</w:t>
       </w:r>
-      <w:bookmarkEnd w:id="32"/>
+      <w:bookmarkEnd w:id="31"/>
     </w:p>
     <w:p>
       <w:pPr>
@@ -16116,7 +16259,16 @@
         <w:t xml:space="preserve"> </w:t>
       </w:r>
       <w:r>
-        <w:t xml:space="preserve">Despite Contact Energy and Grant &amp; Bixley using an elliptic or otherwise curved model in their regression, we did not find </w:t>
+        <w:t xml:space="preserve">Despite Contact Energy and </w:t>
+      </w:r>
+      <w:r>
+        <w:rPr>
+          <w:highlight w:val="yellow"/>
+        </w:rPr>
+        <w:t>Grant &amp; Bixley</w:t>
+      </w:r>
+      <w:r>
+        <w:t xml:space="preserve"> using an elliptic or otherwise curved model in their regression, we did not find </w:t>
       </w:r>
       <w:r>
         <w:t>significant</w:t>
@@ -16166,30 +16318,30 @@
       <w:pPr>
         <w:pStyle w:val="Heading1"/>
       </w:pPr>
-      <w:bookmarkStart w:id="33" w:name="_Toc524296398"/>
+      <w:bookmarkStart w:id="32" w:name="_Toc524296398"/>
       <w:r>
         <w:lastRenderedPageBreak/>
         <w:t>Further Development</w:t>
       </w:r>
+      <w:bookmarkEnd w:id="32"/>
+    </w:p>
+    <w:p>
+      <w:pPr>
+        <w:pStyle w:val="BodyText"/>
+      </w:pPr>
+      <w:r>
+        <w:t>There are many opportunities to expand on the utility of this work.</w:t>
+      </w:r>
+    </w:p>
+    <w:p>
+      <w:pPr>
+        <w:pStyle w:val="Heading2"/>
+      </w:pPr>
+      <w:bookmarkStart w:id="33" w:name="_Toc524296399"/>
+      <w:r>
+        <w:t>Direct Data Integration</w:t>
+      </w:r>
       <w:bookmarkEnd w:id="33"/>
-    </w:p>
-    <w:p>
-      <w:pPr>
-        <w:pStyle w:val="BodyText"/>
-      </w:pPr>
-      <w:r>
-        <w:t>There are many opportunities to expand on the utility of this work.</w:t>
-      </w:r>
-    </w:p>
-    <w:p>
-      <w:pPr>
-        <w:pStyle w:val="Heading2"/>
-      </w:pPr>
-      <w:bookmarkStart w:id="34" w:name="_Toc524296399"/>
-      <w:r>
-        <w:t>Direct Data Integration</w:t>
-      </w:r>
-      <w:bookmarkEnd w:id="34"/>
     </w:p>
     <w:p>
       <w:pPr>
@@ -16245,18 +16397,38 @@
       <w:pPr>
         <w:pStyle w:val="Heading2"/>
       </w:pPr>
-      <w:bookmarkStart w:id="35" w:name="_Toc524296400"/>
+      <w:bookmarkStart w:id="34" w:name="_Toc524296400"/>
       <w:r>
         <w:t>Time Series</w:t>
       </w:r>
+      <w:bookmarkEnd w:id="34"/>
+    </w:p>
+    <w:p>
+      <w:pPr>
+        <w:pStyle w:val="BodyText"/>
+      </w:pPr>
+      <w:r>
+        <w:t>In our implementation of well declines, w</w:t>
+      </w:r>
+      <w:r>
+        <w:t xml:space="preserve">e treat measurements independently with respect to time. However, measurements are almost never truly independent and </w:t>
+      </w:r>
+      <w:r>
+        <w:t>are often auto-correlated with previous measurements</w:t>
+      </w:r>
+      <w:r>
+        <w:t>. Extra pre-processing to include auto-regression and differencing in the JAGS model is a common technique although it is difficult with irregularly sp</w:t>
+      </w:r>
+      <w:r>
+        <w:t>aced multivariate time series. Implementing n</w:t>
+      </w:r>
+      <w:bookmarkStart w:id="35" w:name="_GoBack"/>
       <w:bookmarkEnd w:id="35"/>
-    </w:p>
-    <w:p>
-      <w:pPr>
-        <w:pStyle w:val="BodyText"/>
-      </w:pPr>
-      <w:r>
-        <w:t>Treatment of temporal data as an irregular time series gives more precise forecasts. We treat measurements independently with respect to time. However, measurements are almost never truly independent and should have some autocorrelation effect. Extra pre-processing to include auto-regression and differencing in the JAGS model is a common technique although it is difficult with irregularly spaced multivariate time series. Time-series analysis will result in reduced standard errors.</w:t>
+      <w:r>
+        <w:t>on-independent t</w:t>
+      </w:r>
+      <w:r>
+        <w:t>ime-series analysis will result in reduced standard errors.</w:t>
       </w:r>
     </w:p>
     <w:p>
@@ -23209,7 +23381,7 @@
 </file>
 
 <file path=customXml/itemProps1.xml><?xml version="1.0" encoding="utf-8"?>
-<ds:datastoreItem xmlns:ds="http://schemas.openxmlformats.org/officeDocument/2006/customXml" ds:itemID="{1D88962D-56E6-3F44-A57C-C2019F9AF334}">
+<ds:datastoreItem xmlns:ds="http://schemas.openxmlformats.org/officeDocument/2006/customXml" ds:itemID="{51CA4C48-932B-FA43-8DD2-8E2D51B0F8FC}">
   <ds:schemaRefs>
     <ds:schemaRef ds:uri="http://schemas.openxmlformats.org/officeDocument/2006/bibliography"/>
   </ds:schemaRefs>

</xml_diff>